<commit_message>
UC 003, 004, 007, 008
</commit_message>
<xml_diff>
--- a/Casos de Uso/UC002 - Editar Cadastro Pessoal.docx
+++ b/Casos de Uso/UC002 - Editar Cadastro Pessoal.docx
@@ -60,8 +60,6 @@
                 <w:lang w:val="pt-BR"/>
               </w:rPr>
             </w:pPr>
-            <w:bookmarkStart w:id="0" w:name="_GoBack"/>
-            <w:bookmarkEnd w:id="0"/>
             <w:r>
               <w:t>UC</w:t>
             </w:r>
@@ -122,14 +120,12 @@
                 <w:lang w:val="pt-BR"/>
               </w:rPr>
             </w:pPr>
-            <w:proofErr w:type="spellStart"/>
             <w:r>
               <w:rPr>
                 <w:lang w:val="pt-BR"/>
               </w:rPr>
               <w:t>SisPAT</w:t>
             </w:r>
-            <w:proofErr w:type="spellEnd"/>
             <w:r>
               <w:rPr>
                 <w:lang w:val="pt-BR"/>
@@ -466,10 +462,7 @@
               <w:pStyle w:val="Instruo"/>
             </w:pPr>
             <w:r>
-              <w:t>Descri</w:t>
-            </w:r>
-            <w:r>
-              <w:t>ção do comportamento da ação de realizar cadastros de novos usuários</w:t>
+              <w:t>Descrição do comportamento da ação de realizar cadastros de novos usuários</w:t>
             </w:r>
           </w:p>
         </w:tc>
@@ -607,6 +600,8 @@
         </w:rPr>
       </w:pPr>
     </w:p>
+    <w:bookmarkStart w:id="0" w:name="_GoBack"/>
+    <w:bookmarkEnd w:id="0"/>
     <w:p>
       <w:pPr>
         <w:pStyle w:val="TOC1"/>
@@ -637,7 +632,7 @@
         </w:rPr>
         <w:fldChar w:fldCharType="separate"/>
       </w:r>
-      <w:hyperlink w:anchor="_Toc499683302" w:history="1">
+      <w:hyperlink w:anchor="_Toc499720788" w:history="1">
         <w:r>
           <w:rPr>
             <w:rStyle w:val="Hyperlink"/>
@@ -660,7 +655,7 @@
           <w:rPr>
             <w:webHidden/>
           </w:rPr>
-          <w:instrText xml:space="preserve"> PAGEREF _Toc499683302 \h </w:instrText>
+          <w:instrText xml:space="preserve"> PAGEREF _Toc499720788 \h </w:instrText>
         </w:r>
         <w:r>
           <w:rPr>
@@ -699,7 +694,7 @@
           <w:lang w:eastAsia="pt-BR"/>
         </w:rPr>
       </w:pPr>
-      <w:hyperlink w:anchor="_Toc499683303" w:history="1">
+      <w:hyperlink w:anchor="_Toc499720789" w:history="1">
         <w:r>
           <w:rPr>
             <w:rStyle w:val="Hyperlink"/>
@@ -722,7 +717,7 @@
           <w:rPr>
             <w:webHidden/>
           </w:rPr>
-          <w:instrText xml:space="preserve"> PAGEREF _Toc499683303 \h </w:instrText>
+          <w:instrText xml:space="preserve"> PAGEREF _Toc499720789 \h </w:instrText>
         </w:r>
         <w:r>
           <w:rPr>
@@ -761,7 +756,7 @@
           <w:lang w:eastAsia="pt-BR"/>
         </w:rPr>
       </w:pPr>
-      <w:hyperlink w:anchor="_Toc499683304" w:history="1">
+      <w:hyperlink w:anchor="_Toc499720790" w:history="1">
         <w:r>
           <w:rPr>
             <w:rStyle w:val="Hyperlink"/>
@@ -784,7 +779,7 @@
           <w:rPr>
             <w:webHidden/>
           </w:rPr>
-          <w:instrText xml:space="preserve"> PAGEREF _Toc499683304 \h </w:instrText>
+          <w:instrText xml:space="preserve"> PAGEREF _Toc499720790 \h </w:instrText>
         </w:r>
         <w:r>
           <w:rPr>
@@ -823,7 +818,7 @@
           <w:lang w:eastAsia="pt-BR"/>
         </w:rPr>
       </w:pPr>
-      <w:hyperlink w:anchor="_Toc499683305" w:history="1">
+      <w:hyperlink w:anchor="_Toc499720791" w:history="1">
         <w:r>
           <w:rPr>
             <w:rStyle w:val="Hyperlink"/>
@@ -846,7 +841,7 @@
           <w:rPr>
             <w:webHidden/>
           </w:rPr>
-          <w:instrText xml:space="preserve"> PAGEREF _Toc499683305 \h </w:instrText>
+          <w:instrText xml:space="preserve"> PAGEREF _Toc499720791 \h </w:instrText>
         </w:r>
         <w:r>
           <w:rPr>
@@ -884,7 +879,7 @@
           <w:lang w:eastAsia="pt-BR"/>
         </w:rPr>
       </w:pPr>
-      <w:hyperlink w:anchor="_Toc499683306" w:history="1">
+      <w:hyperlink w:anchor="_Toc499720792" w:history="1">
         <w:r>
           <w:rPr>
             <w:rStyle w:val="Hyperlink"/>
@@ -907,7 +902,7 @@
           <w:rPr>
             <w:webHidden/>
           </w:rPr>
-          <w:instrText xml:space="preserve"> PAGEREF _Toc499683306 \h </w:instrText>
+          <w:instrText xml:space="preserve"> PAGEREF _Toc499720792 \h </w:instrText>
         </w:r>
         <w:r>
           <w:rPr>
@@ -945,7 +940,7 @@
           <w:lang w:eastAsia="pt-BR"/>
         </w:rPr>
       </w:pPr>
-      <w:hyperlink w:anchor="_Toc499683307" w:history="1">
+      <w:hyperlink w:anchor="_Toc499720793" w:history="1">
         <w:r>
           <w:rPr>
             <w:rStyle w:val="Hyperlink"/>
@@ -968,7 +963,7 @@
           <w:rPr>
             <w:webHidden/>
           </w:rPr>
-          <w:instrText xml:space="preserve"> PAGEREF _Toc499683307 \h </w:instrText>
+          <w:instrText xml:space="preserve"> PAGEREF _Toc499720793 \h </w:instrText>
         </w:r>
         <w:r>
           <w:rPr>
@@ -1006,7 +1001,7 @@
           <w:lang w:eastAsia="pt-BR"/>
         </w:rPr>
       </w:pPr>
-      <w:hyperlink w:anchor="_Toc499683308" w:history="1">
+      <w:hyperlink w:anchor="_Toc499720794" w:history="1">
         <w:r>
           <w:rPr>
             <w:rStyle w:val="Hyperlink"/>
@@ -1029,7 +1024,7 @@
           <w:rPr>
             <w:webHidden/>
           </w:rPr>
-          <w:instrText xml:space="preserve"> PAGEREF _Toc499683308 \h </w:instrText>
+          <w:instrText xml:space="preserve"> PAGEREF _Toc499720794 \h </w:instrText>
         </w:r>
         <w:r>
           <w:rPr>
@@ -1067,7 +1062,7 @@
           <w:lang w:eastAsia="pt-BR"/>
         </w:rPr>
       </w:pPr>
-      <w:hyperlink w:anchor="_Toc499683309" w:history="1">
+      <w:hyperlink w:anchor="_Toc499720795" w:history="1">
         <w:r>
           <w:rPr>
             <w:rStyle w:val="Hyperlink"/>
@@ -1090,7 +1085,7 @@
           <w:rPr>
             <w:webHidden/>
           </w:rPr>
-          <w:instrText xml:space="preserve"> PAGEREF _Toc499683309 \h </w:instrText>
+          <w:instrText xml:space="preserve"> PAGEREF _Toc499720795 \h </w:instrText>
         </w:r>
         <w:r>
           <w:rPr>
@@ -1128,7 +1123,7 @@
           <w:lang w:eastAsia="pt-BR"/>
         </w:rPr>
       </w:pPr>
-      <w:hyperlink w:anchor="_Toc499683310" w:history="1">
+      <w:hyperlink w:anchor="_Toc499720796" w:history="1">
         <w:r>
           <w:rPr>
             <w:rStyle w:val="Hyperlink"/>
@@ -1151,7 +1146,7 @@
           <w:rPr>
             <w:webHidden/>
           </w:rPr>
-          <w:instrText xml:space="preserve"> PAGEREF _Toc499683310 \h </w:instrText>
+          <w:instrText xml:space="preserve"> PAGEREF _Toc499720796 \h </w:instrText>
         </w:r>
         <w:r>
           <w:rPr>
@@ -1190,7 +1185,7 @@
           <w:lang w:eastAsia="pt-BR"/>
         </w:rPr>
       </w:pPr>
-      <w:hyperlink w:anchor="_Toc499683311" w:history="1">
+      <w:hyperlink w:anchor="_Toc499720797" w:history="1">
         <w:r>
           <w:rPr>
             <w:rStyle w:val="Hyperlink"/>
@@ -1213,7 +1208,7 @@
           <w:rPr>
             <w:webHidden/>
           </w:rPr>
-          <w:instrText xml:space="preserve"> PAGEREF _Toc499683311 \h </w:instrText>
+          <w:instrText xml:space="preserve"> PAGEREF _Toc499720797 \h </w:instrText>
         </w:r>
         <w:r>
           <w:rPr>
@@ -1251,12 +1246,12 @@
           <w:lang w:eastAsia="pt-BR"/>
         </w:rPr>
       </w:pPr>
-      <w:hyperlink w:anchor="_Toc499683312" w:history="1">
+      <w:hyperlink w:anchor="_Toc499720798" w:history="1">
         <w:r>
           <w:rPr>
             <w:rStyle w:val="Hyperlink"/>
           </w:rPr>
-          <w:t>5.1. Usuário responsável</w:t>
+          <w:t>5.1. Usuário cadastro</w:t>
         </w:r>
         <w:r>
           <w:rPr>
@@ -1274,7 +1269,68 @@
           <w:rPr>
             <w:webHidden/>
           </w:rPr>
-          <w:instrText xml:space="preserve"> PAGEREF _Toc499683312 \h </w:instrText>
+          <w:instrText xml:space="preserve"> PAGEREF _Toc499720798 \h </w:instrText>
+        </w:r>
+        <w:r>
+          <w:rPr>
+            <w:webHidden/>
+          </w:rPr>
+        </w:r>
+        <w:r>
+          <w:rPr>
+            <w:webHidden/>
+          </w:rPr>
+          <w:fldChar w:fldCharType="separate"/>
+        </w:r>
+        <w:r>
+          <w:rPr>
+            <w:webHidden/>
+          </w:rPr>
+          <w:t>5</w:t>
+        </w:r>
+        <w:r>
+          <w:rPr>
+            <w:webHidden/>
+          </w:rPr>
+          <w:fldChar w:fldCharType="end"/>
+        </w:r>
+      </w:hyperlink>
+    </w:p>
+    <w:p>
+      <w:pPr>
+        <w:pStyle w:val="TOC2"/>
+        <w:rPr>
+          <w:rFonts w:asciiTheme="minorHAnsi" w:eastAsiaTheme="minorEastAsia" w:hAnsiTheme="minorHAnsi" w:cstheme="minorBidi"/>
+          <w:bCs w:val="0"/>
+          <w:sz w:val="22"/>
+          <w:szCs w:val="22"/>
+          <w:lang w:eastAsia="pt-BR"/>
+        </w:rPr>
+      </w:pPr>
+      <w:hyperlink w:anchor="_Toc499720799" w:history="1">
+        <w:r>
+          <w:rPr>
+            <w:rStyle w:val="Hyperlink"/>
+          </w:rPr>
+          <w:t>5.2. Usuário com permissão</w:t>
+        </w:r>
+        <w:r>
+          <w:rPr>
+            <w:webHidden/>
+          </w:rPr>
+          <w:tab/>
+        </w:r>
+        <w:r>
+          <w:rPr>
+            <w:webHidden/>
+          </w:rPr>
+          <w:fldChar w:fldCharType="begin"/>
+        </w:r>
+        <w:r>
+          <w:rPr>
+            <w:webHidden/>
+          </w:rPr>
+          <w:instrText xml:space="preserve"> PAGEREF _Toc499720799 \h </w:instrText>
         </w:r>
         <w:r>
           <w:rPr>
@@ -1313,7 +1369,7 @@
           <w:lang w:eastAsia="pt-BR"/>
         </w:rPr>
       </w:pPr>
-      <w:hyperlink w:anchor="_Toc499683313" w:history="1">
+      <w:hyperlink w:anchor="_Toc499720800" w:history="1">
         <w:r>
           <w:rPr>
             <w:rStyle w:val="Hyperlink"/>
@@ -1336,7 +1392,7 @@
           <w:rPr>
             <w:webHidden/>
           </w:rPr>
-          <w:instrText xml:space="preserve"> PAGEREF _Toc499683313 \h </w:instrText>
+          <w:instrText xml:space="preserve"> PAGEREF _Toc499720800 \h </w:instrText>
         </w:r>
         <w:r>
           <w:rPr>
@@ -1375,7 +1431,7 @@
           <w:lang w:eastAsia="pt-BR"/>
         </w:rPr>
       </w:pPr>
-      <w:hyperlink w:anchor="_Toc499683314" w:history="1">
+      <w:hyperlink w:anchor="_Toc499720801" w:history="1">
         <w:r>
           <w:rPr>
             <w:rStyle w:val="Hyperlink"/>
@@ -1398,7 +1454,7 @@
           <w:rPr>
             <w:webHidden/>
           </w:rPr>
-          <w:instrText xml:space="preserve"> PAGEREF _Toc499683314 \h </w:instrText>
+          <w:instrText xml:space="preserve"> PAGEREF _Toc499720801 \h </w:instrText>
         </w:r>
         <w:r>
           <w:rPr>
@@ -1437,7 +1493,7 @@
           <w:lang w:eastAsia="pt-BR"/>
         </w:rPr>
       </w:pPr>
-      <w:hyperlink w:anchor="_Toc499683315" w:history="1">
+      <w:hyperlink w:anchor="_Toc499720802" w:history="1">
         <w:r>
           <w:rPr>
             <w:rStyle w:val="Hyperlink"/>
@@ -1460,7 +1516,7 @@
           <w:rPr>
             <w:webHidden/>
           </w:rPr>
-          <w:instrText xml:space="preserve"> PAGEREF _Toc499683315 \h </w:instrText>
+          <w:instrText xml:space="preserve"> PAGEREF _Toc499720802 \h </w:instrText>
         </w:r>
         <w:r>
           <w:rPr>
@@ -1976,7 +2032,7 @@
       <w:pPr>
         <w:pStyle w:val="Heading1"/>
       </w:pPr>
-      <w:bookmarkStart w:id="226" w:name="_Toc499683302"/>
+      <w:bookmarkStart w:id="226" w:name="_Toc499720788"/>
       <w:r>
         <w:t>Descrição</w:t>
       </w:r>
@@ -2004,7 +2060,7 @@
       <w:pPr>
         <w:pStyle w:val="Heading1"/>
       </w:pPr>
-      <w:bookmarkStart w:id="227" w:name="_Toc499683303"/>
+      <w:bookmarkStart w:id="227" w:name="_Toc499720789"/>
       <w:r>
         <w:t>Atores</w:t>
       </w:r>
@@ -2023,7 +2079,7 @@
         <w:pStyle w:val="Heading1"/>
       </w:pPr>
       <w:bookmarkStart w:id="228" w:name="_Toc499559054"/>
-      <w:bookmarkStart w:id="229" w:name="_Toc499683304"/>
+      <w:bookmarkStart w:id="229" w:name="_Toc499720790"/>
       <w:r>
         <w:t>Referências</w:t>
       </w:r>
@@ -2045,7 +2101,7 @@
         </w:rPr>
         <w:t xml:space="preserve"> </w:t>
       </w:r>
-      <w:bookmarkStart w:id="230" w:name="_Toc499683305"/>
+      <w:bookmarkStart w:id="230" w:name="_Toc499720791"/>
       <w:r>
         <w:t>Fluxo de Eventos</w:t>
       </w:r>
@@ -2055,7 +2111,7 @@
       <w:pPr>
         <w:pStyle w:val="Heading2"/>
       </w:pPr>
-      <w:bookmarkStart w:id="231" w:name="_Toc499683306"/>
+      <w:bookmarkStart w:id="231" w:name="_Toc499720792"/>
       <w:r>
         <w:t>Fluxo Básico</w:t>
       </w:r>
@@ -2066,10 +2122,7 @@
     </w:p>
     <w:p>
       <w:r>
-        <w:t xml:space="preserve">P1. Realização </w:t>
-      </w:r>
-      <w:r>
-        <w:t>cadastro no sistema</w:t>
+        <w:t>P1. Realização cadastro no sistema</w:t>
       </w:r>
     </w:p>
     <w:p>
@@ -2117,13 +2170,7 @@
         <w:t>3</w:t>
       </w:r>
       <w:r>
-        <w:t>. O Ator clica no botão “</w:t>
-      </w:r>
-      <w:r>
-        <w:t>Salvar”</w:t>
-      </w:r>
-      <w:r>
-        <w:t>.</w:t>
+        <w:t>. O Ator clica no botão “Salvar”.</w:t>
       </w:r>
     </w:p>
     <w:p>
@@ -2137,13 +2184,7 @@
         <w:t>4</w:t>
       </w:r>
       <w:r>
-        <w:t>.</w:t>
-      </w:r>
-      <w:r>
-        <w:t xml:space="preserve"> Com todos os campos obrigatórios preenchidos, os dados são salvos e uma mensagem de sucesso é exibida</w:t>
-      </w:r>
-      <w:r>
-        <w:t>.</w:t>
+        <w:t>. Com todos os campos obrigatórios preenchidos, os dados são salvos e uma mensagem de sucesso é exibida.</w:t>
       </w:r>
     </w:p>
     <w:p>
@@ -2158,7 +2199,7 @@
       <w:pPr>
         <w:pStyle w:val="Heading2"/>
       </w:pPr>
-      <w:bookmarkStart w:id="232" w:name="_Toc499683307"/>
+      <w:bookmarkStart w:id="232" w:name="_Toc499720793"/>
       <w:r>
         <w:t>Fluxos Alternativos</w:t>
       </w:r>
@@ -2168,7 +2209,7 @@
       <w:pPr>
         <w:pStyle w:val="Heading3"/>
       </w:pPr>
-      <w:bookmarkStart w:id="233" w:name="_Toc499683308"/>
+      <w:bookmarkStart w:id="233" w:name="_Toc499720794"/>
       <w:r>
         <w:t>F</w:t>
       </w:r>
@@ -2257,7 +2298,7 @@
         <w:ind w:left="0" w:firstLine="0"/>
       </w:pPr>
       <w:bookmarkStart w:id="234" w:name="_Toc309205353"/>
-      <w:bookmarkStart w:id="235" w:name="_Toc499683309"/>
+      <w:bookmarkStart w:id="235" w:name="_Toc499720795"/>
       <w:r>
         <w:t>Fluxos Excepcionais</w:t>
       </w:r>
@@ -2268,7 +2309,7 @@
       <w:pPr>
         <w:pStyle w:val="Heading3"/>
       </w:pPr>
-      <w:bookmarkStart w:id="236" w:name="_Toc499683310"/>
+      <w:bookmarkStart w:id="236" w:name="_Toc499720796"/>
       <w:r>
         <w:t>F</w:t>
       </w:r>
@@ -2329,12 +2370,11 @@
       <w:pPr>
         <w:pStyle w:val="Heading1"/>
       </w:pPr>
-      <w:bookmarkStart w:id="237" w:name="_Toc499683311"/>
+      <w:bookmarkStart w:id="237" w:name="_Toc499720797"/>
       <w:r>
         <w:lastRenderedPageBreak/>
         <w:t>Pré- condições</w:t>
       </w:r>
-      <w:bookmarkStart w:id="238" w:name="_Toc499683313"/>
       <w:bookmarkEnd w:id="237"/>
       <w:r>
         <w:t xml:space="preserve"> </w:t>
@@ -2344,14 +2384,11 @@
       <w:pPr>
         <w:pStyle w:val="Heading2"/>
       </w:pPr>
-      <w:bookmarkStart w:id="239" w:name="_Toc499683312"/>
-      <w:r>
-        <w:t xml:space="preserve">Usuário </w:t>
-      </w:r>
-      <w:bookmarkEnd w:id="239"/>
-      <w:r>
-        <w:t>cadastro</w:t>
-      </w:r>
+      <w:bookmarkStart w:id="238" w:name="_Toc499720798"/>
+      <w:r>
+        <w:t>Usuário cadastro</w:t>
+      </w:r>
+      <w:bookmarkEnd w:id="238"/>
     </w:p>
     <w:p>
       <w:pPr>
@@ -2380,12 +2417,11 @@
       <w:pPr>
         <w:pStyle w:val="Heading2"/>
       </w:pPr>
-      <w:r>
-        <w:t xml:space="preserve">Usuário </w:t>
-      </w:r>
-      <w:r>
-        <w:t>com permissão</w:t>
-      </w:r>
+      <w:bookmarkStart w:id="239" w:name="_Toc499720799"/>
+      <w:r>
+        <w:t>Usuário com permissão</w:t>
+      </w:r>
+      <w:bookmarkEnd w:id="239"/>
     </w:p>
     <w:p>
       <w:pPr>
@@ -2400,24 +2436,18 @@
           <w:i w:val="0"/>
           <w:color w:val="000000"/>
         </w:rPr>
-        <w:t xml:space="preserve">Um cadastro de usuário </w:t>
-      </w:r>
-      <w:r>
-        <w:rPr>
-          <w:i w:val="0"/>
-          <w:color w:val="000000"/>
-        </w:rPr>
-        <w:t>só pode ser editado caso o usuário possua permissão de edição.</w:t>
+        <w:t>Um cadastro de usuário só pode ser editado caso o usuário possua permissão de edição.</w:t>
       </w:r>
     </w:p>
     <w:p>
       <w:pPr>
         <w:pStyle w:val="Heading1"/>
       </w:pPr>
+      <w:bookmarkStart w:id="240" w:name="_Toc499720800"/>
       <w:r>
         <w:t>pós-condições</w:t>
       </w:r>
-      <w:bookmarkEnd w:id="238"/>
+      <w:bookmarkEnd w:id="240"/>
     </w:p>
     <w:p>
       <w:pPr>
@@ -2436,11 +2466,11 @@
       <w:pPr>
         <w:pStyle w:val="Heading1"/>
       </w:pPr>
-      <w:bookmarkStart w:id="240" w:name="_Toc499683314"/>
+      <w:bookmarkStart w:id="241" w:name="_Toc499720801"/>
       <w:r>
         <w:t>Pontos de Extensão</w:t>
       </w:r>
-      <w:bookmarkEnd w:id="240"/>
+      <w:bookmarkEnd w:id="241"/>
     </w:p>
     <w:p>
       <w:pPr>
@@ -2471,17 +2501,17 @@
       <w:pPr>
         <w:pStyle w:val="Heading1"/>
       </w:pPr>
-      <w:bookmarkStart w:id="241" w:name="_Toc499683315"/>
+      <w:bookmarkStart w:id="242" w:name="_Toc499720802"/>
       <w:r>
         <w:t>oBservações</w:t>
       </w:r>
-      <w:bookmarkEnd w:id="241"/>
+      <w:bookmarkEnd w:id="242"/>
     </w:p>
     <w:p>
       <w:pPr>
         <w:pStyle w:val="Instruo"/>
         <w:numPr>
-          <w:ins w:id="242" w:author="adnely.oliveira" w:date="2005-05-19T13:26:00Z"/>
+          <w:ins w:id="243" w:author="adnely.oliveira" w:date="2005-05-19T13:26:00Z"/>
         </w:numPr>
         <w:rPr>
           <w:i w:val="0"/>
@@ -2600,16 +2630,11 @@
             <w:pStyle w:val="Footer"/>
             <w:jc w:val="left"/>
           </w:pPr>
-          <w:proofErr w:type="spellStart"/>
           <w:r>
             <w:t>SisP</w:t>
           </w:r>
           <w:r>
-            <w:t>AT</w:t>
-          </w:r>
-          <w:proofErr w:type="spellEnd"/>
-          <w:r>
-            <w:t xml:space="preserve"> </w:t>
+            <w:t xml:space="preserve">AT </w:t>
           </w:r>
           <w:r>
             <w:t>–</w:t>
@@ -2681,7 +2706,7 @@
             <w:rPr>
               <w:noProof/>
             </w:rPr>
-            <w:t>5</w:t>
+            <w:t>2</w:t>
           </w:r>
           <w:r>
             <w:fldChar w:fldCharType="end"/>
@@ -2689,27 +2714,14 @@
           <w:r>
             <w:t xml:space="preserve"> de </w:t>
           </w:r>
-          <w:r>
-            <w:fldChar w:fldCharType="begin"/>
-          </w:r>
-          <w:r>
-            <w:instrText xml:space="preserve"> NUMPAGES </w:instrText>
-          </w:r>
-          <w:r>
-            <w:fldChar w:fldCharType="separate"/>
-          </w:r>
-          <w:r>
-            <w:rPr>
-              <w:noProof/>
-            </w:rPr>
-            <w:t>5</w:t>
-          </w:r>
-          <w:r>
-            <w:rPr>
-              <w:noProof/>
-            </w:rPr>
-            <w:fldChar w:fldCharType="end"/>
-          </w:r>
+          <w:fldSimple w:instr=" NUMPAGES ">
+            <w:r>
+              <w:rPr>
+                <w:noProof/>
+              </w:rPr>
+              <w:t>5</w:t>
+            </w:r>
+          </w:fldSimple>
         </w:p>
       </w:tc>
     </w:tr>
@@ -3893,6 +3905,8 @@
     <w:lsdException w:name="Table Subtle 2" w:semiHidden="1" w:unhideWhenUsed="1"/>
     <w:lsdException w:name="Table Web 1" w:semiHidden="1" w:unhideWhenUsed="1"/>
     <w:lsdException w:name="Table Web 2" w:semiHidden="1" w:unhideWhenUsed="1"/>
+    <w:lsdException w:name="Table Web 3" w:semiHidden="1" w:unhideWhenUsed="1"/>
+    <w:lsdException w:name="Table Theme" w:semiHidden="1" w:unhideWhenUsed="1"/>
     <w:lsdException w:name="Placeholder Text" w:semiHidden="1" w:uiPriority="99"/>
     <w:lsdException w:name="No Spacing" w:uiPriority="1" w:qFormat="1"/>
     <w:lsdException w:name="Light Shading" w:uiPriority="60"/>

</xml_diff>